<commit_message>
Worked on UML documentation
</commit_message>
<xml_diff>
--- a/Documentatie/UML-Expanded.docx
+++ b/Documentatie/UML-Expanded.docx
@@ -3,18 +3,27 @@
 <w:document xmlns:ve="http://schemas.openxmlformats.org/markup-compatibility/2006" xmlns:o="urn:schemas-microsoft-com:office:office" xmlns:r="http://schemas.openxmlformats.org/officeDocument/2006/relationships" xmlns:m="http://schemas.openxmlformats.org/officeDocument/2006/math" xmlns:v="urn:schemas-microsoft-com:vml" xmlns:wp="http://schemas.openxmlformats.org/drawingml/2006/wordprocessingDrawing" xmlns:w10="urn:schemas-microsoft-com:office:word" xmlns:w="http://schemas.openxmlformats.org/wordprocessingml/2006/main" xmlns:wne="http://schemas.microsoft.com/office/word/2006/wordml">
   <w:body>
     <w:p>
+      <w:pPr>
+        <w:jc w:val="center"/>
+      </w:pPr>
       <w:r>
+        <w:rPr>
+          <w:noProof/>
+          <w:lang w:eastAsia="ro-RO"/>
+        </w:rPr>
         <w:drawing>
           <wp:inline distT="0" distB="0" distL="0" distR="0">
-            <wp:extent cx="6496050" cy="8982074"/>
-            <wp:effectExtent l="19050" t="0" r="0" b="0"/>
-            <wp:docPr id="1" name="Picture 1"/>
-            <wp:cNvGraphicFramePr/>
+            <wp:extent cx="7043748" cy="6953250"/>
+            <wp:effectExtent l="19050" t="0" r="4752" b="0"/>
+            <wp:docPr id="3" name="Picture 2"/>
+            <wp:cNvGraphicFramePr>
+              <a:graphicFrameLocks xmlns:a="http://schemas.openxmlformats.org/drawingml/2006/main" noChangeAspect="1"/>
+            </wp:cNvGraphicFramePr>
             <a:graphic xmlns:a="http://schemas.openxmlformats.org/drawingml/2006/main">
               <a:graphicData uri="http://schemas.openxmlformats.org/drawingml/2006/picture">
                 <pic:pic xmlns:pic="http://schemas.openxmlformats.org/drawingml/2006/picture">
                   <pic:nvPicPr>
-                    <pic:cNvPr id="0" name="Picture 3"/>
+                    <pic:cNvPr id="0" name="Picture 2"/>
                     <pic:cNvPicPr>
                       <a:picLocks noChangeAspect="1" noChangeArrowheads="1"/>
                     </pic:cNvPicPr>
@@ -29,7 +38,7 @@
                   <pic:spPr bwMode="auto">
                     <a:xfrm>
                       <a:off x="0" y="0"/>
-                      <a:ext cx="6493903" cy="8979106"/>
+                      <a:ext cx="7044097" cy="6953594"/>
                     </a:xfrm>
                     <a:prstGeom prst="rect">
                       <a:avLst/>
@@ -51,7 +60,7 @@
     </w:p>
     <w:sectPr>
       <w:pgSz w:w="11906" w:h="16838"/>
-      <w:pgMar w:top="1417" w:right="1417" w:bottom="1417" w:left="1417" w:header="708" w:footer="708" w:gutter="0"/>
+      <w:pgMar w:top="720" w:right="720" w:bottom="720" w:left="720" w:header="708" w:footer="708" w:gutter="0"/>
       <w:cols w:space="708"/>
       <w:docGrid w:linePitch="360"/>
     </w:sectPr>

</xml_diff>